<commit_message>
Nu med Lasses underskrift
</commit_message>
<xml_diff>
--- a/Arbejds-formalia/E3PRJ3_GR09_Gruppekontrakt.docx
+++ b/Arbejds-formalia/E3PRJ3_GR09_Gruppekontrakt.docx
@@ -40,28 +40,7 @@
           <w:sz w:val="18"/>
           <w:szCs w:val="18"/>
         </w:rPr>
-        <w:t>Seneste revision 05</w:t>
-      </w:r>
-      <w:r>
-        <w:rPr>
-          <w:sz w:val="18"/>
-          <w:szCs w:val="18"/>
-        </w:rPr>
-        <w:t>/0</w:t>
-      </w:r>
-      <w:r>
-        <w:rPr>
-          <w:sz w:val="18"/>
-          <w:szCs w:val="18"/>
-        </w:rPr>
-        <w:t>9</w:t>
-      </w:r>
-      <w:r>
-        <w:rPr>
-          <w:sz w:val="18"/>
-          <w:szCs w:val="18"/>
-        </w:rPr>
-        <w:t>-2014</w:t>
+        <w:t>Seneste revision 05/09-2014</w:t>
       </w:r>
     </w:p>
     <w:p/>
@@ -92,15 +71,7 @@
         <w:rPr>
           <w:sz w:val="20"/>
         </w:rPr>
-        <w:t>Gruppens m</w:t>
-      </w:r>
-      <w:bookmarkStart w:id="0" w:name="_GoBack"/>
-      <w:bookmarkEnd w:id="0"/>
-      <w:r>
-        <w:rPr>
-          <w:sz w:val="20"/>
-        </w:rPr>
-        <w:t xml:space="preserve">edlemmer møder punktligt og velforberedte til projektøvelser, gruppemøder, </w:t>
+        <w:t xml:space="preserve">Gruppens medlemmer møder punktligt og velforberedte til projektøvelser, gruppemøder, </w:t>
       </w:r>
       <w:r>
         <w:rPr>
@@ -4139,6 +4110,71 @@
         <mc:AlternateContent>
           <mc:Choice Requires="wpi">
             <w:drawing>
+              <wp:anchor distT="0" distB="0" distL="114300" distR="114300" simplePos="0" relativeHeight="251735040" behindDoc="0" locked="0" layoutInCell="1" allowOverlap="1">
+                <wp:simplePos x="0" y="0"/>
+                <wp:positionH relativeFrom="column">
+                  <wp:posOffset>3802581</wp:posOffset>
+                </wp:positionH>
+                <wp:positionV relativeFrom="paragraph">
+                  <wp:posOffset>-388350</wp:posOffset>
+                </wp:positionV>
+                <wp:extent cx="1869480" cy="923760"/>
+                <wp:effectExtent l="38100" t="57150" r="35560" b="48260"/>
+                <wp:wrapNone/>
+                <wp:docPr id="5" name="Håndskrift 5"/>
+                <wp:cNvGraphicFramePr/>
+                <a:graphic xmlns:a="http://schemas.openxmlformats.org/drawingml/2006/main">
+                  <a:graphicData uri="http://schemas.microsoft.com/office/word/2010/wordprocessingInk">
+                    <w14:contentPart bwMode="auto" r:id="rId136">
+                      <w14:nvContentPartPr>
+                        <w14:cNvContentPartPr/>
+                      </w14:nvContentPartPr>
+                      <w14:xfrm>
+                        <a:off x="0" y="0"/>
+                        <a:ext cx="1869480" cy="923760"/>
+                      </w14:xfrm>
+                    </w14:contentPart>
+                  </a:graphicData>
+                </a:graphic>
+              </wp:anchor>
+            </w:drawing>
+          </mc:Choice>
+          <mc:Fallback>
+            <w:pict>
+              <v:shapetype w14:anchorId="03DDCD0B" id="_x0000_t75" coordsize="21600,21600" o:spt="75" o:preferrelative="t" path="m@4@5l@4@11@9@11@9@5xe" filled="f" stroked="f">
+                <v:stroke joinstyle="miter"/>
+                <v:formulas>
+                  <v:f eqn="if lineDrawn pixelLineWidth 0"/>
+                  <v:f eqn="sum @0 1 0"/>
+                  <v:f eqn="sum 0 0 @1"/>
+                  <v:f eqn="prod @2 1 2"/>
+                  <v:f eqn="prod @3 21600 pixelWidth"/>
+                  <v:f eqn="prod @3 21600 pixelHeight"/>
+                  <v:f eqn="sum @0 0 1"/>
+                  <v:f eqn="prod @6 1 2"/>
+                  <v:f eqn="prod @7 21600 pixelWidth"/>
+                  <v:f eqn="sum @8 21600 0"/>
+                  <v:f eqn="prod @7 21600 pixelHeight"/>
+                  <v:f eqn="sum @10 21600 0"/>
+                </v:formulas>
+                <v:path o:extrusionok="f" gradientshapeok="t" o:connecttype="rect"/>
+                <o:lock v:ext="edit" aspectratio="t"/>
+              </v:shapetype>
+              <v:shape id="Håndskrift 5" o:spid="_x0000_s1026" type="#_x0000_t75" style="position:absolute;margin-left:298.55pt;margin-top:-31.5pt;width:148.35pt;height:74.5pt;z-index:251735040;visibility:visible;mso-wrap-style:square;mso-wrap-distance-left:9pt;mso-wrap-distance-top:0;mso-wrap-distance-right:9pt;mso-wrap-distance-bottom:0;mso-position-horizontal:absolute;mso-position-horizontal-relative:text;mso-position-vertical:absolute;mso-position-vertical-relative:text" o:gfxdata="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">
+                <v:imagedata r:id="rId137" o:title=""/>
+              </v:shape>
+            </w:pict>
+          </mc:Fallback>
+        </mc:AlternateContent>
+      </w:r>
+      <w:r>
+        <w:rPr>
+          <w:noProof/>
+          <w:lang w:eastAsia="da-DK"/>
+        </w:rPr>
+        <mc:AlternateContent>
+          <mc:Choice Requires="wpi">
+            <w:drawing>
               <wp:anchor distT="0" distB="0" distL="114300" distR="114300" simplePos="0" relativeHeight="251732992" behindDoc="0" locked="0" layoutInCell="1" allowOverlap="1">
                 <wp:simplePos x="0" y="0"/>
                 <wp:positionH relativeFrom="column">
@@ -4154,7 +4190,7 @@
                 <wp:cNvGraphicFramePr/>
                 <a:graphic xmlns:a="http://schemas.openxmlformats.org/drawingml/2006/main">
                   <a:graphicData uri="http://schemas.microsoft.com/office/word/2010/wordprocessingInk">
-                    <w14:contentPart bwMode="auto" r:id="rId136">
+                    <w14:contentPart bwMode="auto" r:id="rId138">
                       <w14:nvContentPartPr>
                         <w14:cNvContentPartPr/>
                       </w14:nvContentPartPr>
@@ -4171,7 +4207,7 @@
           <mc:Fallback>
             <w:pict>
               <v:shape w14:anchorId="3D3587FC" id="Håndskrift 84" o:spid="_x0000_s1026" type="#_x0000_t75" style="position:absolute;margin-left:188.8pt;margin-top:3.4pt;width:26pt;height:5.4pt;z-index:251732992;visibility:visible;mso-wrap-style:square;mso-wrap-distance-left:9pt;mso-wrap-distance-top:0;mso-wrap-distance-right:9pt;mso-wrap-distance-bottom:0;mso-position-horizontal:absolute;mso-position-horizontal-relative:text;mso-position-vertical:absolute;mso-position-vertical-relative:text" o:gfxdata="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">
-                <v:imagedata r:id="rId137" o:title=""/>
+                <v:imagedata r:id="rId139" o:title=""/>
               </v:shape>
             </w:pict>
           </mc:Fallback>
@@ -4200,7 +4236,7 @@
                 <wp:cNvGraphicFramePr/>
                 <a:graphic xmlns:a="http://schemas.openxmlformats.org/drawingml/2006/main">
                   <a:graphicData uri="http://schemas.microsoft.com/office/word/2010/wordprocessingInk">
-                    <w14:contentPart bwMode="auto" r:id="rId138">
+                    <w14:contentPart bwMode="auto" r:id="rId140">
                       <w14:nvContentPartPr>
                         <w14:cNvContentPartPr/>
                       </w14:nvContentPartPr>
@@ -4217,7 +4253,7 @@
           <mc:Fallback>
             <w:pict>
               <v:shape w14:anchorId="4D8B5343" id="Håndskrift 82" o:spid="_x0000_s1026" type="#_x0000_t75" style="position:absolute;margin-left:174.2pt;margin-top:-13.25pt;width:58.3pt;height:40.85pt;z-index:251730944;visibility:visible;mso-wrap-style:square;mso-wrap-distance-left:9pt;mso-wrap-distance-top:0;mso-wrap-distance-right:9pt;mso-wrap-distance-bottom:0;mso-position-horizontal:absolute;mso-position-horizontal-relative:text;mso-position-vertical:absolute;mso-position-vertical-relative:text" o:gfxdata="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">
-                <v:imagedata r:id="rId139" o:title=""/>
+                <v:imagedata r:id="rId141" o:title=""/>
               </v:shape>
             </w:pict>
           </mc:Fallback>
@@ -4246,7 +4282,7 @@
                 <wp:cNvGraphicFramePr/>
                 <a:graphic xmlns:a="http://schemas.openxmlformats.org/drawingml/2006/main">
                   <a:graphicData uri="http://schemas.microsoft.com/office/word/2010/wordprocessingInk">
-                    <w14:contentPart bwMode="auto" r:id="rId140">
+                    <w14:contentPart bwMode="auto" r:id="rId142">
                       <w14:nvContentPartPr>
                         <w14:cNvContentPartPr/>
                       </w14:nvContentPartPr>
@@ -4263,7 +4299,7 @@
           <mc:Fallback>
             <w:pict>
               <v:shape w14:anchorId="2E287D5C" id="Håndskrift 81" o:spid="_x0000_s1026" type="#_x0000_t75" style="position:absolute;margin-left:136.6pt;margin-top:-13.05pt;width:49.4pt;height:47.2pt;z-index:251729920;visibility:visible;mso-wrap-style:square;mso-wrap-distance-left:9pt;mso-wrap-distance-top:0;mso-wrap-distance-right:9pt;mso-wrap-distance-bottom:0;mso-position-horizontal:absolute;mso-position-horizontal-relative:text;mso-position-vertical:absolute;mso-position-vertical-relative:text" o:gfxdata="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">
-                <v:imagedata r:id="rId141" o:title=""/>
+                <v:imagedata r:id="rId143" o:title=""/>
               </v:shape>
             </w:pict>
           </mc:Fallback>
@@ -4292,7 +4328,7 @@
                 <wp:cNvGraphicFramePr/>
                 <a:graphic xmlns:a="http://schemas.openxmlformats.org/drawingml/2006/main">
                   <a:graphicData uri="http://schemas.microsoft.com/office/word/2010/wordprocessingInk">
-                    <w14:contentPart bwMode="auto" r:id="rId142">
+                    <w14:contentPart bwMode="auto" r:id="rId144">
                       <w14:nvContentPartPr>
                         <w14:cNvContentPartPr/>
                       </w14:nvContentPartPr>
@@ -4309,7 +4345,7 @@
           <mc:Fallback>
             <w:pict>
               <v:shape w14:anchorId="06AA38A2" id="Håndskrift 80" o:spid="_x0000_s1026" type="#_x0000_t75" style="position:absolute;margin-left:18.6pt;margin-top:-.85pt;width:65.65pt;height:8.35pt;z-index:251728896;visibility:visible;mso-wrap-style:square;mso-wrap-distance-left:9pt;mso-wrap-distance-top:0;mso-wrap-distance-right:9pt;mso-wrap-distance-bottom:0;mso-position-horizontal:absolute;mso-position-horizontal-relative:text;mso-position-vertical:absolute;mso-position-vertical-relative:text" o:gfxdata="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">
-                <v:imagedata r:id="rId143" o:title=""/>
+                <v:imagedata r:id="rId145" o:title=""/>
               </v:shape>
             </w:pict>
           </mc:Fallback>
@@ -4338,7 +4374,7 @@
                 <wp:cNvGraphicFramePr/>
                 <a:graphic xmlns:a="http://schemas.openxmlformats.org/drawingml/2006/main">
                   <a:graphicData uri="http://schemas.microsoft.com/office/word/2010/wordprocessingInk">
-                    <w14:contentPart bwMode="auto" r:id="rId144">
+                    <w14:contentPart bwMode="auto" r:id="rId146">
                       <w14:nvContentPartPr>
                         <w14:cNvContentPartPr/>
                       </w14:nvContentPartPr>
@@ -4355,7 +4391,7 @@
           <mc:Fallback>
             <w:pict>
               <v:shape w14:anchorId="1F2760CC" id="Håndskrift 78" o:spid="_x0000_s1026" type="#_x0000_t75" style="position:absolute;margin-left:10.2pt;margin-top:4pt;width:134.7pt;height:22.1pt;z-index:251726848;visibility:visible;mso-wrap-style:square;mso-wrap-distance-left:9pt;mso-wrap-distance-top:0;mso-wrap-distance-right:9pt;mso-wrap-distance-bottom:0;mso-position-horizontal:absolute;mso-position-horizontal-relative:text;mso-position-vertical:absolute;mso-position-vertical-relative:text" o:gfxdata="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">
-                <v:imagedata r:id="rId145" o:title=""/>
+                <v:imagedata r:id="rId147" o:title=""/>
               </v:shape>
             </w:pict>
           </mc:Fallback>
@@ -4384,7 +4420,7 @@
                 <wp:cNvGraphicFramePr/>
                 <a:graphic xmlns:a="http://schemas.openxmlformats.org/drawingml/2006/main">
                   <a:graphicData uri="http://schemas.microsoft.com/office/word/2010/wordprocessingInk">
-                    <w14:contentPart bwMode="auto" r:id="rId146">
+                    <w14:contentPart bwMode="auto" r:id="rId148">
                       <w14:nvContentPartPr>
                         <w14:cNvContentPartPr/>
                       </w14:nvContentPartPr>
@@ -4401,7 +4437,7 @@
           <mc:Fallback>
             <w:pict>
               <v:shape w14:anchorId="5D3BDDFE" id="Håndskrift 76" o:spid="_x0000_s1026" type="#_x0000_t75" style="position:absolute;margin-left:15.7pt;margin-top:3.4pt;width:150pt;height:20.85pt;z-index:251724800;visibility:visible;mso-wrap-style:square;mso-wrap-distance-left:9pt;mso-wrap-distance-top:0;mso-wrap-distance-right:9pt;mso-wrap-distance-bottom:0;mso-position-horizontal:absolute;mso-position-horizontal-relative:text;mso-position-vertical:absolute;mso-position-vertical-relative:text" o:gfxdata="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">
-                <v:imagedata r:id="rId147" o:title=""/>
+                <v:imagedata r:id="rId149" o:title=""/>
               </v:shape>
             </w:pict>
           </mc:Fallback>
@@ -4412,6 +4448,52 @@
       <w:pPr>
         <w:jc w:val="center"/>
       </w:pPr>
+      <w:r>
+        <w:rPr>
+          <w:noProof/>
+          <w:lang w:eastAsia="da-DK"/>
+        </w:rPr>
+        <mc:AlternateContent>
+          <mc:Choice Requires="wpi">
+            <w:drawing>
+              <wp:anchor distT="0" distB="0" distL="114300" distR="114300" simplePos="0" relativeHeight="251734016" behindDoc="0" locked="0" layoutInCell="1" allowOverlap="1">
+                <wp:simplePos x="0" y="0"/>
+                <wp:positionH relativeFrom="column">
+                  <wp:posOffset>1459701</wp:posOffset>
+                </wp:positionH>
+                <wp:positionV relativeFrom="paragraph">
+                  <wp:posOffset>101340</wp:posOffset>
+                </wp:positionV>
+                <wp:extent cx="93240" cy="38520"/>
+                <wp:effectExtent l="38100" t="57150" r="59690" b="57150"/>
+                <wp:wrapNone/>
+                <wp:docPr id="4" name="Håndskrift 4"/>
+                <wp:cNvGraphicFramePr/>
+                <a:graphic xmlns:a="http://schemas.openxmlformats.org/drawingml/2006/main">
+                  <a:graphicData uri="http://schemas.microsoft.com/office/word/2010/wordprocessingInk">
+                    <w14:contentPart bwMode="auto" r:id="rId150">
+                      <w14:nvContentPartPr>
+                        <w14:cNvContentPartPr/>
+                      </w14:nvContentPartPr>
+                      <w14:xfrm>
+                        <a:off x="0" y="0"/>
+                        <a:ext cx="93240" cy="38520"/>
+                      </w14:xfrm>
+                    </w14:contentPart>
+                  </a:graphicData>
+                </a:graphic>
+              </wp:anchor>
+            </w:drawing>
+          </mc:Choice>
+          <mc:Fallback>
+            <w:pict>
+              <v:shape w14:anchorId="5C5D8DAB" id="Håndskrift 4" o:spid="_x0000_s1026" type="#_x0000_t75" style="position:absolute;margin-left:114.1pt;margin-top:7.15pt;width:9.05pt;height:4.75pt;z-index:251734016;visibility:visible;mso-wrap-style:square;mso-wrap-distance-left:9pt;mso-wrap-distance-top:0;mso-wrap-distance-right:9pt;mso-wrap-distance-bottom:0;mso-position-horizontal:absolute;mso-position-horizontal-relative:text;mso-position-vertical:absolute;mso-position-vertical-relative:text" o:gfxdata="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">
+                <v:imagedata r:id="rId151" o:title=""/>
+              </v:shape>
+            </w:pict>
+          </mc:Fallback>
+        </mc:AlternateContent>
+      </w:r>
       <w:r>
         <w:rPr>
           <w:noProof/>
@@ -4435,7 +4517,7 @@
                 <wp:cNvGraphicFramePr/>
                 <a:graphic xmlns:a="http://schemas.openxmlformats.org/drawingml/2006/main">
                   <a:graphicData uri="http://schemas.microsoft.com/office/word/2010/wordprocessingInk">
-                    <w14:contentPart bwMode="auto" r:id="rId148">
+                    <w14:contentPart bwMode="auto" r:id="rId152">
                       <w14:nvContentPartPr>
                         <w14:cNvContentPartPr/>
                       </w14:nvContentPartPr>
@@ -4452,7 +4534,7 @@
           <mc:Fallback>
             <w:pict>
               <v:shape w14:anchorId="238D65EC" id="Håndskrift 77" o:spid="_x0000_s1026" type="#_x0000_t75" style="position:absolute;margin-left:123.6pt;margin-top:-6.85pt;width:10.45pt;height:28.6pt;z-index:251725824;visibility:visible;mso-wrap-style:square;mso-wrap-distance-left:9pt;mso-wrap-distance-top:0;mso-wrap-distance-right:9pt;mso-wrap-distance-bottom:0;mso-position-horizontal:absolute;mso-position-horizontal-relative:text;mso-position-vertical:absolute;mso-position-vertical-relative:text" o:gfxdata="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">
-                <v:imagedata r:id="rId149" o:title=""/>
+                <v:imagedata r:id="rId153" o:title=""/>
               </v:shape>
             </w:pict>
           </mc:Fallback>
@@ -4464,7 +4546,10 @@
     </w:p>
     <w:p/>
     <w:p/>
-    <w:p/>
+    <w:p>
+      <w:bookmarkStart w:id="0" w:name="_GoBack"/>
+      <w:bookmarkEnd w:id="0"/>
+    </w:p>
     <w:p>
       <w:pPr>
         <w:jc w:val="right"/>
@@ -5384,7 +5469,7 @@
       <inkml:brushProperty name="fitToCurve" value="1"/>
     </inkml:brush>
   </inkml:definitions>
-  <inkml:trace contextRef="#ctx0" brushRef="#br0">0 79 386 0,'0'0'172'15,"0"0"-12"-15,5 17-44 16,-1 2-34-16,-3-2 9 15,4 5-75-15,-2-1-16 16,-1 2 0-16,1-2 0 16,2-3 0-16,-1-7 0 15,-4-11 0-15,0 0 0 16,0 0 0-16,9-29 0 16,-9 4 0-16,-1-7 0 15,-1-1 0-15,-1-2 0 0,0 5 0 16,3 4 0-16,0 5 0 15,7 10 0-15,-7 11-69 16,20-6-62-16,-6 12-20 16,5 5-12-16,-1 1 2 15,3 6 47-15,-4-4 58 16,-1 0 82-16,-2 4 57 16,-10-6 52-16,2 6 12 15,-6-2 20-15,-2 6-9 16,-4-3-38-16,5 10-111 15,-4-4-9-15,5 1 0 16,4-3 0-16,1-6 0 16,7-1-22-16,-12-16-120 0,18 3-32 15,-18-3 0-15,19-25-3 16,-14 1 0 0</inkml:trace>
+  <inkml:trace contextRef="#ctx0" brushRef="#br0">0 79 386 0,'0'0'172'15,"0"0"-12"-15,5 17-44 16,-1 2-34-16,-3-2 9 15,4 5-75-15,-2-1-16 16,-1 2 0-16,1-2 0 16,2-3 0-16,-1-7 0 15,-4-11 0-15,0 0 0 16,0 0 0-16,9-29 0 16,-9 4 0-16,-1-7 0 15,-1-1 0-15,-1-2 0 0,0 5 0 16,3 4 0-16,0 5 0 15,7 10 0-15,-7 11-69 16,20-6-62-16,-7 12-20 16,6 5-12-16,-1 1 2 15,3 6 47-15,-4-4 58 16,-1 0 82-16,-2 4 57 16,-11-6 52-16,3 6 12 15,-6-2 20-15,-2 6-9 16,-4-3-38-16,5 10-111 15,-3-4-9-15,4 1 0 16,4-3 0-16,0-6 0 16,8-1-22-16,-12-16-120 0,18 3-32 15,-18-3 0-15,19-25-3 16,-14 1 0 0</inkml:trace>
 </inkml:ink>
 </file>
 
@@ -5414,7 +5499,7 @@
       <inkml:brushProperty name="fitToCurve" value="1"/>
     </inkml:brush>
   </inkml:definitions>
-  <inkml:trace contextRef="#ctx0" brushRef="#br0">169 78 414 0,'0'0'136'16,"-17"15"-3"-16,4-8-35 0,1 3-35 16,3 0-21-16,5 4-19 15,-2 1-14-15,1 1-8 16,5 2-3-16,-5-2 0 16,2-1 0-16,-2-3 0 15,5-12 2-15,-16 14 1 16,7-16 4-16,-3-6 2 15,0-9 8-15,-1-5 2 0,2-4-7 16,2-4 7-16,2-2-8 16,4 3 6-16,5 3-10 15,2 4 5 1,7 7-15-16,4 6 6 0,6 7-2 16,3 5-2-16,4 5-15 15,0 0-67-15,7 5-34 16,-4 1-30-16,1-1-3 15,-3-1-15-15,-4 1 6 16,-5-1-1-16</inkml:trace>
+  <inkml:trace contextRef="#ctx0" brushRef="#br0">168 78 414 0,'0'0'136'16,"-17"15"-3"-16,4-8-35 0,1 3-35 16,3 0-21-16,5 4-19 15,-2 1-14-15,1 1-8 16,5 2-3-16,-5-2 0 16,2-1 0-16,-2-3 0 15,5-12 2-15,-15 14 1 16,6-16 4-16,-3-6 2 15,0-9 8-15,-1-5 2 0,2-4-7 16,2-4 7-16,2-2-8 16,4 3 6-16,5 3-10 15,2 4 5 1,7 7-15-16,4 6 6 0,6 7-2 16,3 5-2-16,3 5-15 15,1 0-67-15,7 5-34 16,-4 1-30-16,0-1-3 15,-2-1-15-15,-4 1 6 16,-5-1-1-16</inkml:trace>
 </inkml:ink>
 </file>
 
@@ -5714,7 +5799,7 @@
       <inkml:brushProperty name="fitToCurve" value="1"/>
     </inkml:brush>
   </inkml:definitions>
-  <inkml:trace contextRef="#ctx0" brushRef="#br0">293 673 489 0,'-3'-11'132'15,"5"0"-4"-15,-1-1-34 16,-3-1-79-16,-3 2-15 15,5 11 1-15,-18-15 0 16,-1 11 2-16,-3 6 3 16,-5 2 16-16,-4 9 4 15,0 2 0-15,-1 9 2 16,2 2-3-16,6 3 1 0,0-2-25 16,10-1-1-1,4-4 0-15,6-8 0 16,4-14 0-16,19-4 0 15,3-17 0-15,8-11 0 0,7-11 0 16,4-9 0-16,4-7 0 16,3-5 0-16,2-6 0 15,-6 3 0-15,1-1 0 16,-6 3 0-16,-4 1 0 16,-6 7 0-16,-10 6 0 15,-6 12 0-15,-6 11 0 16,-5 14 0-16,-2 14 0 15,-21 38 0-15,-8 15 0 16,-12 25 0-16,-13 16 0 16,-2 13 0-16,0 10 0 15,8-1 0-15,20-3 0 16,23-8-14-16,30-9-131 0,28-20-5 16,27-23-14-16,27-24-6 15,10-34-2-15,-3-11 172 16,-15-10 0-16,-12-4 0 15,-20-12 0-15,-15 2 0 16,-17 8 0-16,-20 11 0 16,-15 21 0-16</inkml:trace>
+  <inkml:trace contextRef="#ctx0" brushRef="#br0">293 672 489 0,'-3'-11'132'15,"5"0"-4"-15,-1-1-34 16,-3-1-79-16,-3 2-15 15,5 11 1-15,-18-15 0 16,-1 11 2-16,-3 6 3 16,-5 2 16-16,-4 9 4 15,0 2 0-15,-1 9 2 16,2 2-3-16,6 3 1 0,0-2-25 16,10-1-1-1,4-4 0-15,6-8 0 16,4-14 0-16,19-4 0 15,3-17 0-15,8-11 0 0,7-11 0 16,4-9 0-16,4-7 0 16,3-4 0-16,2-7 0 15,-6 3 0-15,1-1 0 16,-6 3 0-16,-4 1 0 16,-6 7 0-16,-10 6 0 15,-6 12 0-15,-6 11 0 16,-5 14 0-16,-2 14 0 15,-21 38 0-15,-8 15 0 16,-12 25 0-16,-13 16 0 16,-2 13 0-16,0 10 0 15,8-2 0-15,20-2 0 16,23-8-14-16,30-9-131 0,28-20-5 16,27-23-14-16,27-24-6 15,10-34-2-15,-3-11 172 16,-15-10 0-16,-12-4 0 15,-20-12 0-15,-15 2 0 16,-17 8 0-16,-20 11 0 16,-15 21 0-16</inkml:trace>
 </inkml:ink>
 </file>
 
@@ -5744,7 +5829,7 @@
       <inkml:brushProperty name="fitToCurve" value="1"/>
     </inkml:brush>
   </inkml:definitions>
-  <inkml:trace contextRef="#ctx0" brushRef="#br0">26 1262 485 0,'-14'-14'115'0,"6"-12"0"0,3-11-74 16,5-14-23-16,3-15-6 15,5-11-4-15,3-10-4 16,4-8 1-16,5-7 2 16,1-1-5-16,5 1 0 15,2 6-2-15,-2 10 1 16,1 15-1-16,-3 9 2 16,-3 20 1-16,-4 14-2 15,-2 24 3-15,-6 23 1 0,-2 24-1 16,-3 21 4-1,-5 20-3-15,-3 17 1 16,-4 12 4-16,-1 5 12 16,-5-8 1-16,2-9 3 0,-1-20 0 15,6-18-1-15,0-30 1 16,7-33-14-16,7-13-12 16,6-37 0-16,6-23 0 15,6-19 0-15,5-18 0 16,8-14 0-16,1-5 0 15,-2 5-13-15,-1 19-47 16,-5 17-28-16,-5 20-37 0,-7 27-16 16,-10 30-4-1,-13 34-4-15,-8 27 3 16,-11 25 19-16</inkml:trace>
+  <inkml:trace contextRef="#ctx0" brushRef="#br0">26 1262 485 0,'-14'-14'115'0,"6"-12"0"0,3-11-74 16,5-14-23-16,3-15-6 15,5-11-4-15,3-10-4 16,4-8 1-16,5-7 2 16,1-1-5-16,5 1 0 15,2 6-2-15,-3 10 1 16,2 15-1-16,-3 9 2 16,-3 20 1-16,-4 14-2 15,-2 24 3-15,-6 23 1 0,-2 24-1 16,-3 21 4-1,-5 20-3-15,-3 17 1 16,-4 12 4-16,-1 5 12 16,-5-8 1-16,2-9 3 0,-1-20 0 15,6-18-1-15,0-30 1 16,7-33-14-16,7-13-12 16,6-37 0-16,6-23 0 15,6-19 0-15,5-18 0 16,8-14 0-16,1-5 0 15,-3 5-13-15,0 19-47 16,-5 17-28-16,-5 20-37 0,-7 27-16 16,-10 30-4-1,-13 34-4-15,-8 27 3 16,-11 25 19-16</inkml:trace>
 </inkml:ink>
 </file>
 
@@ -6404,7 +6489,7 @@
       <inkml:brushProperty name="fitToCurve" value="1"/>
     </inkml:brush>
   </inkml:definitions>
-  <inkml:trace contextRef="#ctx0" brushRef="#br0">30 197 353 0,'-3'27'91'16,"-4"5"-3"-16,7 2-50 15,0 9-35-15,7 2-3 0,4 0 0 16,-4-2 0-16,3-2 1 16,-4-5 3-16,-3-6 4 15,-4-6 6-15,-3-7 3 16,4-17 3-16,-14 8 3 16,7-20 3-16,-2-7 0 15,0-13 0-15,4-3-6 16,-2-10-7-16,0-8-2 15,6-5-4-15,1-4-5 16,3 0-4-16,2 2-5 16,6 3-19-16,3 7-16 15,0 11-14-15,7 11-21 16,0 17-20-16,2 16-10 0,1 13-1 16,3 12 1-16,-4 4 17 15,3 7 19-15</inkml:trace>
+  <inkml:trace contextRef="#ctx0" brushRef="#br0">30 197 353 0,'-3'27'91'16,"-4"5"-3"-16,7 2-50 15,0 8-35-15,7 3-3 0,4 0 0 16,-4-2 0-16,3-2 1 16,-4-5 3-16,-3-6 4 15,-4-6 6-15,-3-7 3 16,4-17 3-16,-14 8 3 16,7-20 3-16,-2-7 0 15,0-13 0-15,4-3-6 16,-2-10-7-16,0-8-2 15,6-5-4-15,1-3-5 16,3-1-4-16,2 2-5 16,6 3-19-16,3 7-16 15,0 11-14-15,7 11-21 16,0 17-20-16,2 16-10 0,1 13-1 16,3 12 1-16,-4 4 17 15,3 7 19-15</inkml:trace>
 </inkml:ink>
 </file>
 
@@ -6494,7 +6579,7 @@
       <inkml:brushProperty name="fitToCurve" value="1"/>
     </inkml:brush>
   </inkml:definitions>
-  <inkml:trace contextRef="#ctx0" brushRef="#br0">93 0 341 0,'-14'6'84'16,"-5"5"-4"-16,5 13-63 15,1 13-10-15,3 9-3 16,1 7 1-16,1 4-3 15,4 1 2-15,1-1-1 16,4-5 8-16,1-12 10 16,4-8 12-16,-3-13 11 15,7-3 7-15,-10-16 7 16,24 8 2-16,-12-14 2 16,5-4-10-16,2-12-11 0,2-4-12 15,-2-11-15-15,1-8-14 16,-2-7 0-16,-5-3-22 15,-6 2-23-15,-7 5-25 16,-3 17-29-16,-14 10-34 16,-6 20-6-16,-12 17-9 15,-7 14 5-15,-1 18 17 16</inkml:trace>
+  <inkml:trace contextRef="#ctx0" brushRef="#br0">93 0 341 0,'-14'6'84'16,"-5"5"-4"-16,5 13-63 15,1 13-10-15,3 9-3 16,1 7 1-16,1 4-3 15,4 1 2-15,1-1-1 16,4-5 8-16,1-12 10 16,4-8 12-16,-3-13 11 15,7-3 7-15,-10-16 7 16,24 8 2-16,-12-14 2 16,5-4-10-16,2-12-11 0,1-4-12 15,-1-11-15-15,1-8-14 16,-2-7 0-16,-5-3-22 15,-6 2-23-15,-7 5-25 16,-3 17-29-16,-14 10-34 16,-6 20-6-16,-12 17-9 15,-6 14 5-15,-2 18 17 16</inkml:trace>
 </inkml:ink>
 </file>
 
@@ -6906,6 +6991,36 @@
           <inkml:channelProperty channel="T" name="resolution" value="1" units="1/dev"/>
         </inkml:channelProperties>
       </inkml:inkSource>
+      <inkml:timestamp xml:id="ts0" timeString="2014-09-08T11:54:46.881"/>
+    </inkml:context>
+    <inkml:brush xml:id="br0">
+      <inkml:brushProperty name="width" value="0.03528" units="cm"/>
+      <inkml:brushProperty name="height" value="0.03528" units="cm"/>
+      <inkml:brushProperty name="fitToCurve" value="1"/>
+    </inkml:brush>
+  </inkml:definitions>
+  <inkml:trace contextRef="#ctx0" brushRef="#br0">557 1143 553 0,'15'-29'176'0,"3"-7"-20"16,-2-3-113-1,3-3-19-15,-4-10 1 16,-3 0-21-16,-4-3-1 16,-4 2 1-16,-5 6-3 0,-6 12 0 15,-9 18-3-15,-5 23 0 16,-8 36-2-16,-7 36 1 15,-6 39 2-15,-12 33-1 16,-7 30 4-16,-5 15 1 16,-1 11 2-16,3 0 3 15,2-28-8-15,11-24 0 16,7-13-6-16,16-30-1 0,13-38-1 16,16-32 1-1,13-42-5-15,5-13 12 16,2 1 0-16,35-78 1 15,10-46 1-15,7-13-5 16,0 7 17-16,-6 13-5 0,-7 28 1 16,-9 10-1-16,5 19 3 15,-47 90-12-15,-13 37-1 16,-11 23 2-16,-8 15-1 16,-6 10 5-16,2-4-2 15,-1-7 3-15,5-15-5 16,6-12-1-16,7-19 0 15,8-19 0-15,2-26 0 16,24-10 0-16,7-26 0 16,7-19 0-16,10-19 0 15,10-18 0-15,9-13 0 16,0-4 0-16,-1 2 0 0,-5 9 0 16,-5 15 0-16,-11 20 0 15,-13 25 0-15,-11 31 0 16,-16 31-3-16,-10 24 4 15,-5 20-4-15,-7 17 7 16,-4 18-5-16,-2 8 3 16,2 3-2-16,3-7 0 15,5-14 0-15,5-12 0 16,5-26 0-16,8-25 0 16,9-38 0-16,9-32 0 15,11-40 0-15,11-37 0 16,14-40 0-16,14-38 0 15,10-36 0-15,2-24-5 0,-11-9 0 16,-9 4 4-16,-10 14-1 16,-19 34 3-16,-17 43 2 15,-20 55 1-15,-21 60-1 16,-1 55-1-16,-1 52-2 16,-2 39 0-16,5 32 0 15,-1 22 0-15,7 16-2 16,1 6-1-16,6 1 2 15,3 0 0-15,3-2 0 16,7-8 0-16,8-12 4 16,7-14 0-16,7-21 0 15,5-20-3-15,10-30 0 16,4-28 0-16,11-32 0 0,3-28 0 16,5-28 0-1,6-20 0-15,2-14-4 16,-2-16 4-16,-4 0-4 15,-4-3 2-15,-13 9 0 0,-9 13 2 16,-17 18-2-16,-13 24 4 16,-19 27-1-16,-15 26-2 15,-13 26 6-15,-12 23-5 16,-15 16 3-16,-11 10-3 16,-6 4 3-16,-2-5-2 15,1-11-1-15,5-9 0 16,11-13 0-16,8-13 0 15,19-14 0-15,20-15 0 0,18-9 0 16,31-15 0-16,21-5 0 16,19-4 0-1,17-1 0-15,14 3 0 16,5 5 0-16,-1 12 0 0,-5 16 0 16,-10 17 0-16,-22 17 0 15,-15 13 0-15,-19 4 0 16,-17-3 0-16,-15-4 0 15,-10-10 0-15,-7-18 0 16,2-23 0-16,0-26 0 16,9-18 0-16,12-20 0 15,17-13 0-15,26-10 0 16,24-3 0-16,23 4 0 16,18 12 0-16,21 16 0 15,16 24 0-15,16 25 0 16,9 25 0-16,6 22 0 15,-1 10 0-15,3 0-83 0,2-18-79 16,-2-31-13-16,0-34-5 16,-12-52-8-16,-26-9 188 15,-28-10 0-15,-21-5 0 16,-25 2 0-16,-16 15 0 16,-25 26 0-16,-18 27 0 15,-16 37 0-15</inkml:trace>
+</inkml:ink>
+</file>
+
+<file path=word/ink/ink68.xml><?xml version="1.0" encoding="utf-8"?>
+<inkml:ink xmlns:inkml="http://www.w3.org/2003/InkML">
+  <inkml:definitions>
+    <inkml:context xml:id="ctx0">
+      <inkml:inkSource xml:id="inkSrc0">
+        <inkml:traceFormat>
+          <inkml:channel name="X" type="integer" max="27748" units="cm"/>
+          <inkml:channel name="Y" type="integer" max="15652" units="cm"/>
+          <inkml:channel name="F" type="integer" max="1023" units="dev"/>
+          <inkml:channel name="T" type="integer" max="2.14748E9" units="dev"/>
+        </inkml:traceFormat>
+        <inkml:channelProperties>
+          <inkml:channelProperty channel="X" name="resolution" value="1000.28839" units="1/cm"/>
+          <inkml:channelProperty channel="Y" name="resolution" value="1000.12781" units="1/cm"/>
+          <inkml:channelProperty channel="F" name="resolution" value="0" units="1/dev"/>
+          <inkml:channelProperty channel="T" name="resolution" value="1" units="1/dev"/>
+        </inkml:channelProperties>
+      </inkml:inkSource>
       <inkml:timestamp xml:id="ts0" timeString="2014-09-05T11:04:38.138"/>
     </inkml:context>
     <inkml:brush xml:id="br0">
@@ -6918,7 +7033,7 @@
 </inkml:ink>
 </file>
 
-<file path=word/ink/ink68.xml><?xml version="1.0" encoding="utf-8"?>
+<file path=word/ink/ink69.xml><?xml version="1.0" encoding="utf-8"?>
 <inkml:ink xmlns:inkml="http://www.w3.org/2003/InkML">
   <inkml:definitions>
     <inkml:context xml:id="ctx0">
@@ -6945,36 +7060,6 @@
     </inkml:brush>
   </inkml:definitions>
   <inkml:trace contextRef="#ctx0" brushRef="#br0">892 0 630 0,'-17'4'165'0,"-2"11"-5"15,-13 9-92-15,-4 16-68 16,-10 17 0-16,-12 14 0 16,-14 19 0-16,-13 19 0 15,-8 15 0-15,-4 13 0 16,-3 7 0-16,8-4 0 16,17-10 0-16,22-17 0 0,36-21 0 15,38-29 0-15,42-30 0 16,34-34 0-16,36-33 0 15,23-25 0-15,21-27 0 16,7-16 0-16,4-9 0 16,-7-8-42-16,-11 5-35 15,-15 3-35-15,-15 10-38 16,-19 6-1-16,-18 21-4 16,-24 8-1-16,-24 10 2 15</inkml:trace>
-</inkml:ink>
-</file>
-
-<file path=word/ink/ink69.xml><?xml version="1.0" encoding="utf-8"?>
-<inkml:ink xmlns:inkml="http://www.w3.org/2003/InkML">
-  <inkml:definitions>
-    <inkml:context xml:id="ctx0">
-      <inkml:inkSource xml:id="inkSrc0">
-        <inkml:traceFormat>
-          <inkml:channel name="X" type="integer" max="27748" units="cm"/>
-          <inkml:channel name="Y" type="integer" max="15652" units="cm"/>
-          <inkml:channel name="F" type="integer" max="1023" units="dev"/>
-          <inkml:channel name="T" type="integer" max="2.14748E9" units="dev"/>
-        </inkml:traceFormat>
-        <inkml:channelProperties>
-          <inkml:channelProperty channel="X" name="resolution" value="1000.28839" units="1/cm"/>
-          <inkml:channelProperty channel="Y" name="resolution" value="1000.12781" units="1/cm"/>
-          <inkml:channelProperty channel="F" name="resolution" value="0" units="1/dev"/>
-          <inkml:channelProperty channel="T" name="resolution" value="1" units="1/dev"/>
-        </inkml:channelProperties>
-      </inkml:inkSource>
-      <inkml:timestamp xml:id="ts0" timeString="2014-09-05T11:04:37.350"/>
-    </inkml:context>
-    <inkml:brush xml:id="br0">
-      <inkml:brushProperty name="width" value="0.03528" units="cm"/>
-      <inkml:brushProperty name="height" value="0.03528" units="cm"/>
-      <inkml:brushProperty name="fitToCurve" value="1"/>
-    </inkml:brush>
-  </inkml:definitions>
-  <inkml:trace contextRef="#ctx0" brushRef="#br0">538 409 563 0,'0'0'162'0,"18"-8"-11"15,-2 15-73-15,-3 4-24 16,-3 15-39-16,-11 14-15 15,-11 12 0-15,-16 15 0 16,-18 14 0-16,-14 7 0 16,-13 4 0-16,-7 1 0 15,-2-8 0-15,7-14 0 16,8-15 0-16,22-23 0 16,19-25 0-16,27-31 0 0,25-27 0 15,25-26 0-15,24-24 0 16,21-21 0-16,15-16 0 15,18-4 0 1,10 4 0-16,1 12 0 0,-5 17 0 16,-15 21 0-16,-16 26 0 15,-27 26 0-15,-27 25 0 16,-29 24 0-16,-24 18 0 16,-16 16 0-16,-5 8 0 15,-1 8 0-15,7 2 0 16,18-4 0-16,20-6 0 15,24-10 0-15,16-3 0 16,14-9 0-16,4-7 0 0,-4 0 0 16,-8-1 0-16,-18 4 0 15,-24 9 0 1,-29 11 0-16,-32 8 0 16,-30 8 0-16,-28 9 0 0,-28 5 0 15,-15 2 0-15,-5 1 0 16,2 0 0-16,7-1 0 15,9-6 0-15,15-7 0 16,24-12 0-16,32-14-61 16,20-23-97-16,34-20-7 15,14-26-6-15,28-24-3 16,25-25-7-16</inkml:trace>
 </inkml:ink>
 </file>
 
@@ -7026,6 +7111,36 @@
           <inkml:channelProperty channel="T" name="resolution" value="1" units="1/dev"/>
         </inkml:channelProperties>
       </inkml:inkSource>
+      <inkml:timestamp xml:id="ts0" timeString="2014-09-05T11:04:37.350"/>
+    </inkml:context>
+    <inkml:brush xml:id="br0">
+      <inkml:brushProperty name="width" value="0.03528" units="cm"/>
+      <inkml:brushProperty name="height" value="0.03528" units="cm"/>
+      <inkml:brushProperty name="fitToCurve" value="1"/>
+    </inkml:brush>
+  </inkml:definitions>
+  <inkml:trace contextRef="#ctx0" brushRef="#br0">538 409 563 0,'0'0'162'0,"18"-8"-11"15,-2 15-73-15,-3 4-24 16,-3 15-39-16,-11 14-15 15,-11 12 0-15,-16 15 0 16,-18 14 0-16,-14 7 0 16,-13 4 0-16,-7 1 0 15,-2-8 0-15,7-14 0 16,8-15 0-16,22-23 0 16,19-25 0-16,27-31 0 0,25-27 0 15,25-26 0-15,24-24 0 16,21-21 0-16,15-16 0 15,18-4 0 1,10 4 0-16,1 12 0 0,-5 17 0 16,-15 21 0-16,-16 26 0 15,-27 26 0-15,-27 25 0 16,-29 24 0-16,-24 18 0 16,-16 16 0-16,-5 8 0 15,-1 8 0-15,7 2 0 16,18-4 0-16,20-6 0 15,24-10 0-15,16-3 0 16,14-9 0-16,4-7 0 0,-4 0 0 16,-8-1 0-16,-18 4 0 15,-24 9 0 1,-29 11 0-16,-32 8 0 16,-30 8 0-16,-28 9 0 0,-28 5 0 15,-15 2 0-15,-5 1 0 16,2 0 0-16,7-1 0 15,9-6 0-15,15-7 0 16,24-12 0-16,32-14-61 16,20-23-97-16,34-20-7 15,14-26-6-15,28-24-3 16,25-25-7-16</inkml:trace>
+</inkml:ink>
+</file>
+
+<file path=word/ink/ink71.xml><?xml version="1.0" encoding="utf-8"?>
+<inkml:ink xmlns:inkml="http://www.w3.org/2003/InkML">
+  <inkml:definitions>
+    <inkml:context xml:id="ctx0">
+      <inkml:inkSource xml:id="inkSrc0">
+        <inkml:traceFormat>
+          <inkml:channel name="X" type="integer" max="27748" units="cm"/>
+          <inkml:channel name="Y" type="integer" max="15652" units="cm"/>
+          <inkml:channel name="F" type="integer" max="1023" units="dev"/>
+          <inkml:channel name="T" type="integer" max="2.14748E9" units="dev"/>
+        </inkml:traceFormat>
+        <inkml:channelProperties>
+          <inkml:channelProperty channel="X" name="resolution" value="1000.28839" units="1/cm"/>
+          <inkml:channelProperty channel="Y" name="resolution" value="1000.12781" units="1/cm"/>
+          <inkml:channelProperty channel="F" name="resolution" value="0" units="1/dev"/>
+          <inkml:channelProperty channel="T" name="resolution" value="1" units="1/dev"/>
+        </inkml:channelProperties>
+      </inkml:inkSource>
       <inkml:timestamp xml:id="ts0" timeString="2014-09-05T11:04:36.221"/>
     </inkml:context>
     <inkml:brush xml:id="br0">
@@ -7038,7 +7153,7 @@
 </inkml:ink>
 </file>
 
-<file path=word/ink/ink71.xml><?xml version="1.0" encoding="utf-8"?>
+<file path=word/ink/ink72.xml><?xml version="1.0" encoding="utf-8"?>
 <inkml:ink xmlns:inkml="http://www.w3.org/2003/InkML">
   <inkml:definitions>
     <inkml:context xml:id="ctx0">
@@ -7068,7 +7183,7 @@
 </inkml:ink>
 </file>
 
-<file path=word/ink/ink72.xml><?xml version="1.0" encoding="utf-8"?>
+<file path=word/ink/ink73.xml><?xml version="1.0" encoding="utf-8"?>
 <inkml:ink xmlns:inkml="http://www.w3.org/2003/InkML">
   <inkml:definitions>
     <inkml:context xml:id="ctx0">
@@ -7098,7 +7213,35 @@
 </inkml:ink>
 </file>
 
-<file path=word/ink/ink73.xml><?xml version="1.0" encoding="utf-8"?>
+<file path=word/ink/ink74.xml><?xml version="1.0" encoding="utf-8"?>
+<inkml:ink xmlns:inkml="http://www.w3.org/2003/InkML">
+  <inkml:definitions>
+    <inkml:context xml:id="ctx0">
+      <inkml:inkSource xml:id="inkSrc0">
+        <inkml:traceFormat>
+          <inkml:channel name="X" type="integer" max="3520" units="cm"/>
+          <inkml:channel name="Y" type="integer" max="1984" units="cm"/>
+          <inkml:channel name="T" type="integer" max="2.14748E9" units="dev"/>
+        </inkml:traceFormat>
+        <inkml:channelProperties>
+          <inkml:channelProperty channel="X" name="resolution" value="127.53623" units="1/cm"/>
+          <inkml:channelProperty channel="Y" name="resolution" value="128" units="1/cm"/>
+          <inkml:channelProperty channel="T" name="resolution" value="1" units="1/dev"/>
+        </inkml:channelProperties>
+      </inkml:inkSource>
+      <inkml:timestamp xml:id="ts0" timeString="2014-09-08T11:54:45.228"/>
+    </inkml:context>
+    <inkml:brush xml:id="br0">
+      <inkml:brushProperty name="width" value="0.05833" units="cm"/>
+      <inkml:brushProperty name="height" value="0.05833" units="cm"/>
+      <inkml:brushProperty name="fitToCurve" value="1"/>
+    </inkml:brush>
+  </inkml:definitions>
+  <inkml:trace contextRef="#ctx0" brushRef="#br0">0 0 0,'195'88'0,"-142"-71"16,-44-17-16</inkml:trace>
+</inkml:ink>
+</file>
+
+<file path=word/ink/ink75.xml><?xml version="1.0" encoding="utf-8"?>
 <inkml:ink xmlns:inkml="http://www.w3.org/2003/InkML">
   <inkml:definitions>
     <inkml:context xml:id="ctx0">
@@ -7124,7 +7267,7 @@
       <inkml:brushProperty name="fitToCurve" value="1"/>
     </inkml:brush>
   </inkml:definitions>
-  <inkml:trace contextRef="#ctx0" brushRef="#br0">330 0 779 0,'5'130'186'0,"-12"1"-128"16,-11-9-58-16,-3 13-76 15,-12-11-95-15,-10-13-5 0,-14-17-5 16,-15-20-1-16,-12-19-2 16</inkml:trace>
+  <inkml:trace contextRef="#ctx0" brushRef="#br0">329 0 779 0,'5'130'186'0,"-12"1"-128"16,-11-9-58-16,-3 13-76 15,-12-11-95-15,-10-13-5 0,-13-17-5 16,-16-20-1-16,-12-19-2 16</inkml:trace>
 </inkml:ink>
 </file>
 

</xml_diff>